<commit_message>
nitrogen model as class but still with g actualisation errors
</commit_message>
<xml_diff>
--- a/doc/Setup_documentation.docx
+++ b/doc/Setup_documentation.docx
@@ -3070,7 +3070,23 @@
           <w:color w:val="000000" w:themeColor="text1"/>
           <w:highlight w:val="lightGray"/>
         </w:rPr>
-        <w:t>branch –delete &lt;</w:t>
+        <w:t>branch –</w:t>
+      </w:r>
+      <w:r>
+        <w:rPr>
+          <w:color w:val="000000" w:themeColor="text1"/>
+          <w:highlight w:val="lightGray"/>
+        </w:rPr>
+        <w:t>-</w:t>
+      </w:r>
+      <w:bookmarkStart w:id="0" w:name="_GoBack"/>
+      <w:bookmarkEnd w:id="0"/>
+      <w:r>
+        <w:rPr>
+          <w:color w:val="000000" w:themeColor="text1"/>
+          <w:highlight w:val="lightGray"/>
+        </w:rPr>
+        <w:t>delete &lt;</w:t>
       </w:r>
       <w:proofErr w:type="spellStart"/>
       <w:r>
@@ -3515,8 +3531,6 @@
         </w:rPr>
         <w:t>Update local active branch</w:t>
       </w:r>
-      <w:bookmarkStart w:id="0" w:name="_GoBack"/>
-      <w:bookmarkEnd w:id="0"/>
     </w:p>
     <w:p>
       <w:pPr>

</xml_diff>

<commit_message>
Discrete variable ok with class but xylem not updated
</commit_message>
<xml_diff>
--- a/doc/Setup_documentation.docx
+++ b/doc/Setup_documentation.docx
@@ -296,14 +296,128 @@
     </w:p>
     <w:p>
       <w:pPr>
-        <w:rPr>
-          <w:rFonts w:asciiTheme="majorHAnsi" w:eastAsiaTheme="majorEastAsia" w:hAnsiTheme="majorHAnsi" w:cstheme="majorBidi"/>
-          <w:color w:val="2F5496" w:themeColor="accent1" w:themeShade="BF"/>
-          <w:sz w:val="26"/>
-          <w:szCs w:val="26"/>
-          <w:u w:val="single"/>
-        </w:rPr>
-      </w:pPr>
+        <w:pStyle w:val="Titre2"/>
+      </w:pPr>
+      <w:r>
+        <w:t>Run</w:t>
+      </w:r>
+    </w:p>
+    <w:p/>
+    <w:p>
+      <w:r>
+        <w:t xml:space="preserve">To run plant-GL from shell use </w:t>
+      </w:r>
+    </w:p>
+    <w:p>
+      <w:pPr>
+        <w:rPr>
+          <w:rStyle w:val="Accentuationlgre"/>
+          <w:b w:val="0"/>
+          <w:i/>
+          <w:color w:val="000000" w:themeColor="text1"/>
+          <w:highlight w:val="lightGray"/>
+        </w:rPr>
+      </w:pPr>
+      <w:proofErr w:type="spellStart"/>
+      <w:r>
+        <w:rPr>
+          <w:rStyle w:val="Accentuationlgre"/>
+          <w:b w:val="0"/>
+          <w:i/>
+          <w:color w:val="000000" w:themeColor="text1"/>
+          <w:highlight w:val="lightGray"/>
+        </w:rPr>
+        <w:t>ipython</w:t>
+      </w:r>
+      <w:proofErr w:type="spellEnd"/>
+      <w:r>
+        <w:rPr>
+          <w:rStyle w:val="Accentuationlgre"/>
+          <w:b w:val="0"/>
+          <w:i/>
+          <w:color w:val="000000" w:themeColor="text1"/>
+          <w:highlight w:val="lightGray"/>
+        </w:rPr>
+        <w:t xml:space="preserve"> </w:t>
+      </w:r>
+      <w:r>
+        <w:rPr>
+          <w:rStyle w:val="Accentuationlgre"/>
+          <w:b w:val="0"/>
+          <w:i/>
+          <w:color w:val="000000" w:themeColor="text1"/>
+          <w:highlight w:val="lightGray"/>
+        </w:rPr>
+        <w:t>--</w:t>
+      </w:r>
+      <w:proofErr w:type="spellStart"/>
+      <w:r>
+        <w:rPr>
+          <w:rStyle w:val="Accentuationlgre"/>
+          <w:b w:val="0"/>
+          <w:i/>
+          <w:color w:val="000000" w:themeColor="text1"/>
+          <w:highlight w:val="lightGray"/>
+        </w:rPr>
+        <w:t>gui</w:t>
+      </w:r>
+      <w:proofErr w:type="spellEnd"/>
+      <w:r>
+        <w:rPr>
+          <w:rStyle w:val="Accentuationlgre"/>
+          <w:b w:val="0"/>
+          <w:i/>
+          <w:color w:val="000000" w:themeColor="text1"/>
+          <w:highlight w:val="lightGray"/>
+        </w:rPr>
+        <w:t xml:space="preserve"> qt5</w:t>
+      </w:r>
+      <w:bookmarkStart w:id="0" w:name="_GoBack"/>
+      <w:bookmarkEnd w:id="0"/>
+    </w:p>
+    <w:p>
+      <w:pPr>
+        <w:rPr>
+          <w:i/>
+          <w:color w:val="000000" w:themeColor="text1"/>
+        </w:rPr>
+      </w:pPr>
+      <w:r>
+        <w:rPr>
+          <w:i/>
+          <w:color w:val="000000" w:themeColor="text1"/>
+          <w:highlight w:val="lightGray"/>
+        </w:rPr>
+        <w:t>%run &lt;</w:t>
+      </w:r>
+      <w:proofErr w:type="spellStart"/>
+      <w:r>
+        <w:rPr>
+          <w:i/>
+          <w:color w:val="000000" w:themeColor="text1"/>
+          <w:highlight w:val="lightGray"/>
+        </w:rPr>
+        <w:t>test_name</w:t>
+      </w:r>
+      <w:proofErr w:type="spellEnd"/>
+      <w:r>
+        <w:rPr>
+          <w:i/>
+          <w:color w:val="000000" w:themeColor="text1"/>
+          <w:highlight w:val="lightGray"/>
+        </w:rPr>
+        <w:t>&gt;.</w:t>
+      </w:r>
+      <w:proofErr w:type="spellStart"/>
+      <w:r>
+        <w:rPr>
+          <w:i/>
+          <w:color w:val="000000" w:themeColor="text1"/>
+          <w:highlight w:val="lightGray"/>
+        </w:rPr>
+        <w:t>py</w:t>
+      </w:r>
+      <w:proofErr w:type="spellEnd"/>
     </w:p>
     <w:p>
       <w:pPr>
@@ -3079,8 +3193,6 @@
         </w:rPr>
         <w:t>-</w:t>
       </w:r>
-      <w:bookmarkStart w:id="0" w:name="_GoBack"/>
-      <w:bookmarkEnd w:id="0"/>
       <w:r>
         <w:rPr>
           <w:color w:val="000000" w:themeColor="text1"/>
@@ -4336,6 +4448,16 @@
     <w:basedOn w:val="Policepardfaut"/>
     <w:rsid w:val="00A56DF2"/>
   </w:style>
+  <w:style w:type="character" w:styleId="Accentuationlgre">
+    <w:name w:val="Subtle Emphasis"/>
+    <w:uiPriority w:val="19"/>
+    <w:qFormat/>
+    <w:rsid w:val="00CD4F0F"/>
+    <w:rPr>
+      <w:b/>
+      <w:color w:val="5B9BD5" w:themeColor="accent5"/>
+    </w:rPr>
+  </w:style>
 </w:styles>
 </file>
 

</xml_diff>